<commit_message>
modified:   ../PmagPy_iodp_HOLE_template.ipynb 	modified:   ../data_files/iodp_magic/.ipynb_checkpoints/U999A-checkpoint.ipynb 	modified:   ../data_files/iodp_magic/ProcessingPmagData.docx 	modified:   ../data_files/iodp_magic/U999A.ipynb 	deleted:    ../data_files/iodp_magic/U999A/U999A_arch_demag_step.csv 	deleted:    ../data_files/iodp_magic/U999A/U999A_dec_adjusted.csv 	deleted:    ../data_files/iodp_magic/U999A/U999A_noends.csv 	modified:   iodp_funcs.py
</commit_message>
<xml_diff>
--- a/data_files/iodp_magic/ProcessingPmagData.docx
+++ b/data_files/iodp_magic/ProcessingPmagData.docx
@@ -147,16 +147,7 @@
           <w:sz w:val="28"/>
           <w:szCs w:val="28"/>
         </w:rPr>
-        <w:t xml:space="preserve">JR6.    To get started, open a terminal window (type terminal into the search icon in the </w:t>
-      </w:r>
-      <w:bookmarkStart w:id="0" w:name="_GoBack"/>
-      <w:bookmarkEnd w:id="0"/>
-      <w:r>
-        <w:rPr>
-          <w:sz w:val="28"/>
-          <w:szCs w:val="28"/>
-        </w:rPr>
-        <w:t xml:space="preserve">upper </w:t>
+        <w:t xml:space="preserve">JR6.    To get started, open a terminal window (type terminal into the search icon in the upper </w:t>
       </w:r>
       <w:proofErr w:type="gramStart"/>
       <w:r>
@@ -1419,63 +1410,7 @@
           <w:sz w:val="28"/>
           <w:szCs w:val="28"/>
         </w:rPr>
-        <w:t xml:space="preserve"> notebook again.  </w:t>
-      </w:r>
-      <w:r>
-        <w:rPr>
-          <w:sz w:val="28"/>
-          <w:szCs w:val="28"/>
-        </w:rPr>
-        <w:t>Copy the notebook by selecting “Make a copy” from the File Menu</w:t>
-      </w:r>
-      <w:r>
-        <w:rPr>
-          <w:sz w:val="28"/>
-          <w:szCs w:val="28"/>
-        </w:rPr>
-        <w:t xml:space="preserve"> on the notebook menu bar</w:t>
-      </w:r>
-      <w:r>
-        <w:rPr>
-          <w:sz w:val="28"/>
-          <w:szCs w:val="28"/>
-        </w:rPr>
-        <w:t xml:space="preserve">.  Then select </w:t>
-      </w:r>
-      <w:r>
-        <w:rPr>
-          <w:sz w:val="28"/>
-          <w:szCs w:val="28"/>
-        </w:rPr>
-        <w:t xml:space="preserve">File =&gt; </w:t>
-      </w:r>
-      <w:r>
-        <w:rPr>
-          <w:sz w:val="28"/>
-          <w:szCs w:val="28"/>
-        </w:rPr>
-        <w:t xml:space="preserve">Rename and </w:t>
-      </w:r>
-      <w:r>
-        <w:rPr>
-          <w:sz w:val="28"/>
-          <w:szCs w:val="28"/>
-        </w:rPr>
-        <w:t>re</w:t>
-      </w:r>
-      <w:r>
-        <w:rPr>
-          <w:sz w:val="28"/>
-          <w:szCs w:val="28"/>
-        </w:rPr>
-        <w:t xml:space="preserve">name it for your HOLE (e.g., U999A).    Place the copy in your working directory.   </w:t>
-      </w:r>
-      <w:r>
-        <w:rPr>
-          <w:sz w:val="28"/>
-          <w:szCs w:val="28"/>
-        </w:rPr>
-        <w:t xml:space="preserve">Edit the cell with the HOLE name for your expedition, HOLE, set the </w:t>
+        <w:t xml:space="preserve"> notebook again.  Copy the notebook by selecting “Make a copy” from the File Menu on the notebook menu bar.  Then select File =&gt; Rename and rename it for your HOLE (e.g., U999A).    Place the copy in your working directory.   Edit the cell with the HOLE name for your expedition, HOLE, set the </w:t>
       </w:r>
       <w:proofErr w:type="spellStart"/>
       <w:r>
@@ -1910,7 +1845,47 @@
           <w:szCs w:val="28"/>
           <w:lang w:eastAsia="ja-JP"/>
         </w:rPr>
-        <w:t xml:space="preserve"> on 'Curation and Samples' and then select the 'Sample Report'. Then choose the sample type of Cube under Sample Filters and click on the 'Download tabular data' tab.</w:t>
+        <w:t xml:space="preserve"> on 'Curation and Samples' and then select the 'Sample Report'. Then choose the sample type of Cube under Sample Filters </w:t>
+      </w:r>
+      <w:r>
+        <w:rPr>
+          <w:color w:val="auto"/>
+          <w:sz w:val="28"/>
+          <w:szCs w:val="28"/>
+          <w:lang w:eastAsia="ja-JP"/>
+        </w:rPr>
+        <w:t xml:space="preserve">and </w:t>
+      </w:r>
+      <w:proofErr w:type="spellStart"/>
+      <w:r>
+        <w:rPr>
+          <w:color w:val="auto"/>
+          <w:sz w:val="28"/>
+          <w:szCs w:val="28"/>
+          <w:lang w:eastAsia="ja-JP"/>
+        </w:rPr>
+        <w:t>Pmag</w:t>
+      </w:r>
+      <w:proofErr w:type="spellEnd"/>
+      <w:r>
+        <w:rPr>
+          <w:color w:val="auto"/>
+          <w:sz w:val="28"/>
+          <w:szCs w:val="28"/>
+          <w:lang w:eastAsia="ja-JP"/>
+        </w:rPr>
+        <w:t xml:space="preserve"> as the sample code.  Click</w:t>
+      </w:r>
+      <w:bookmarkStart w:id="0" w:name="_GoBack"/>
+      <w:bookmarkEnd w:id="0"/>
+      <w:r>
+        <w:rPr>
+          <w:color w:val="auto"/>
+          <w:sz w:val="28"/>
+          <w:szCs w:val="28"/>
+          <w:lang w:eastAsia="ja-JP"/>
+        </w:rPr>
+        <w:t xml:space="preserve"> on the 'Download tabular data' tab.</w:t>
       </w:r>
     </w:p>
     <w:p>

</xml_diff>

<commit_message>
modified:   data_files/iodp_magic/ProcessingPmagData.docx 	modified:   data_files/iodp_magic/U999A.ipynb
</commit_message>
<xml_diff>
--- a/data_files/iodp_magic/ProcessingPmagData.docx
+++ b/data_files/iodp_magic/ProcessingPmagData.docx
@@ -84,17 +84,18 @@
     </w:p>
     <w:p>
       <w:pPr>
-        <w:rPr>
-          <w:sz w:val="28"/>
-          <w:szCs w:val="28"/>
-        </w:rPr>
-      </w:pPr>
-      <w:r>
-        <w:rPr>
-          <w:sz w:val="28"/>
-          <w:szCs w:val="28"/>
-        </w:rPr>
-        <w:t xml:space="preserve">There is a notebook set up to process paleomagnetic data generated on board the JR using </w:t>
+        <w:ind w:firstLine="360"/>
+        <w:rPr>
+          <w:sz w:val="28"/>
+          <w:szCs w:val="28"/>
+        </w:rPr>
+      </w:pPr>
+      <w:r>
+        <w:rPr>
+          <w:sz w:val="28"/>
+          <w:szCs w:val="28"/>
+        </w:rPr>
+        <w:t xml:space="preserve">There is a </w:t>
       </w:r>
       <w:proofErr w:type="spellStart"/>
       <w:r>
@@ -102,6 +103,29 @@
           <w:sz w:val="28"/>
           <w:szCs w:val="28"/>
         </w:rPr>
+        <w:t>Jupyter</w:t>
+      </w:r>
+      <w:proofErr w:type="spellEnd"/>
+      <w:r>
+        <w:rPr>
+          <w:sz w:val="28"/>
+          <w:szCs w:val="28"/>
+        </w:rPr>
+        <w:t xml:space="preserve"> </w:t>
+      </w:r>
+      <w:r>
+        <w:rPr>
+          <w:sz w:val="28"/>
+          <w:szCs w:val="28"/>
+        </w:rPr>
+        <w:t xml:space="preserve">notebook set up to process paleomagnetic data generated on board the JR using </w:t>
+      </w:r>
+      <w:proofErr w:type="spellStart"/>
+      <w:r>
+        <w:rPr>
+          <w:sz w:val="28"/>
+          <w:szCs w:val="28"/>
+        </w:rPr>
         <w:t>PmagPy</w:t>
       </w:r>
       <w:proofErr w:type="spellEnd"/>
@@ -110,7 +134,14 @@
           <w:sz w:val="28"/>
           <w:szCs w:val="28"/>
         </w:rPr>
-        <w:t xml:space="preserve">.  </w:t>
+        <w:t>, a python-based data analysis package</w:t>
+      </w:r>
+      <w:r>
+        <w:rPr>
+          <w:sz w:val="28"/>
+          <w:szCs w:val="28"/>
+        </w:rPr>
+        <w:t xml:space="preserve">. </w:t>
       </w:r>
       <w:proofErr w:type="spellStart"/>
       <w:r>
@@ -118,6 +149,57 @@
           <w:sz w:val="28"/>
           <w:szCs w:val="28"/>
         </w:rPr>
+        <w:t>Jupyter</w:t>
+      </w:r>
+      <w:proofErr w:type="spellEnd"/>
+      <w:r>
+        <w:rPr>
+          <w:sz w:val="28"/>
+          <w:szCs w:val="28"/>
+        </w:rPr>
+        <w:t xml:space="preserve"> notebook is an open-sourced application that allows</w:t>
+      </w:r>
+      <w:r>
+        <w:rPr>
+          <w:sz w:val="28"/>
+          <w:szCs w:val="28"/>
+        </w:rPr>
+        <w:t xml:space="preserve"> for interactive</w:t>
+      </w:r>
+      <w:r>
+        <w:rPr>
+          <w:sz w:val="28"/>
+          <w:szCs w:val="28"/>
+        </w:rPr>
+        <w:t xml:space="preserve"> coding and data presentation in a </w:t>
+      </w:r>
+      <w:r>
+        <w:rPr>
+          <w:sz w:val="28"/>
+          <w:szCs w:val="28"/>
+        </w:rPr>
+        <w:t xml:space="preserve">versatile </w:t>
+      </w:r>
+      <w:r>
+        <w:rPr>
+          <w:sz w:val="28"/>
+          <w:szCs w:val="28"/>
+        </w:rPr>
+        <w:t>browser-like format.</w:t>
+      </w:r>
+      <w:r>
+        <w:rPr>
+          <w:sz w:val="28"/>
+          <w:szCs w:val="28"/>
+        </w:rPr>
+        <w:t xml:space="preserve"> </w:t>
+      </w:r>
+      <w:proofErr w:type="spellStart"/>
+      <w:r>
+        <w:rPr>
+          <w:sz w:val="28"/>
+          <w:szCs w:val="28"/>
+        </w:rPr>
         <w:t>PmagPy</w:t>
       </w:r>
       <w:proofErr w:type="spellEnd"/>
@@ -165,22 +247,6 @@
         </w:rPr>
         <w:t xml:space="preserve"> corner of the Mac menu bar), click on it, and follow these steps: </w:t>
       </w:r>
-    </w:p>
-    <w:p>
-      <w:pPr>
-        <w:rPr>
-          <w:sz w:val="28"/>
-          <w:szCs w:val="28"/>
-        </w:rPr>
-      </w:pPr>
-    </w:p>
-    <w:p>
-      <w:pPr>
-        <w:rPr>
-          <w:sz w:val="28"/>
-          <w:szCs w:val="28"/>
-        </w:rPr>
-      </w:pPr>
     </w:p>
     <w:p>
       <w:pPr>
@@ -228,52 +294,110 @@
     </w:p>
     <w:p>
       <w:pPr>
-        <w:rPr>
-          <w:sz w:val="28"/>
-          <w:szCs w:val="28"/>
-        </w:rPr>
-      </w:pPr>
-      <w:proofErr w:type="gramStart"/>
-      <w:r>
-        <w:rPr>
-          <w:sz w:val="28"/>
-          <w:szCs w:val="28"/>
-        </w:rPr>
-        <w:t xml:space="preserve">Type </w:t>
-      </w:r>
-      <w:r>
-        <w:rPr>
-          <w:sz w:val="28"/>
-          <w:szCs w:val="28"/>
-        </w:rPr>
-        <w:t xml:space="preserve"> after</w:t>
-      </w:r>
-      <w:proofErr w:type="gramEnd"/>
-      <w:r>
-        <w:rPr>
-          <w:sz w:val="28"/>
-          <w:szCs w:val="28"/>
-        </w:rPr>
-        <w:t xml:space="preserve"> the $ prompt</w:t>
-      </w:r>
-      <w:r>
-        <w:rPr>
-          <w:sz w:val="28"/>
-          <w:szCs w:val="28"/>
-        </w:rPr>
-        <w:t xml:space="preserve"> (case sensitive)</w:t>
-      </w:r>
-    </w:p>
-    <w:p>
-      <w:pPr>
-        <w:rPr>
-          <w:sz w:val="28"/>
-          <w:szCs w:val="28"/>
-        </w:rPr>
-      </w:pPr>
-    </w:p>
-    <w:p>
-      <w:pPr>
+        <w:pStyle w:val="ListParagraph"/>
+        <w:numPr>
+          <w:ilvl w:val="0"/>
+          <w:numId w:val="4"/>
+        </w:numPr>
+        <w:rPr>
+          <w:sz w:val="28"/>
+          <w:szCs w:val="28"/>
+        </w:rPr>
+      </w:pPr>
+      <w:r>
+        <w:rPr>
+          <w:sz w:val="28"/>
+          <w:szCs w:val="28"/>
+        </w:rPr>
+        <w:t>A</w:t>
+      </w:r>
+      <w:r>
+        <w:rPr>
+          <w:sz w:val="28"/>
+          <w:szCs w:val="28"/>
+        </w:rPr>
+        <w:t xml:space="preserve">fter the </w:t>
+      </w:r>
+      <w:r>
+        <w:rPr>
+          <w:sz w:val="28"/>
+          <w:szCs w:val="28"/>
+        </w:rPr>
+        <w:t>“</w:t>
+      </w:r>
+      <w:r>
+        <w:rPr>
+          <w:sz w:val="28"/>
+          <w:szCs w:val="28"/>
+        </w:rPr>
+        <w:t>$</w:t>
+      </w:r>
+      <w:r>
+        <w:rPr>
+          <w:sz w:val="28"/>
+          <w:szCs w:val="28"/>
+        </w:rPr>
+        <w:t>”</w:t>
+      </w:r>
+      <w:r>
+        <w:rPr>
+          <w:sz w:val="28"/>
+          <w:szCs w:val="28"/>
+        </w:rPr>
+        <w:t xml:space="preserve"> prompt</w:t>
+      </w:r>
+      <w:r>
+        <w:rPr>
+          <w:sz w:val="28"/>
+          <w:szCs w:val="28"/>
+        </w:rPr>
+        <w:t xml:space="preserve"> in the terminal window,</w:t>
+      </w:r>
+      <w:r>
+        <w:rPr>
+          <w:sz w:val="28"/>
+          <w:szCs w:val="28"/>
+        </w:rPr>
+        <w:t xml:space="preserve"> </w:t>
+      </w:r>
+      <w:r>
+        <w:rPr>
+          <w:sz w:val="28"/>
+          <w:szCs w:val="28"/>
+        </w:rPr>
+        <w:t>type</w:t>
+      </w:r>
+      <w:r>
+        <w:rPr>
+          <w:sz w:val="28"/>
+          <w:szCs w:val="28"/>
+        </w:rPr>
+        <w:t xml:space="preserve"> </w:t>
+      </w:r>
+      <w:r>
+        <w:rPr>
+          <w:sz w:val="28"/>
+          <w:szCs w:val="28"/>
+        </w:rPr>
+        <w:t>(case sensitive)</w:t>
+      </w:r>
+      <w:r>
+        <w:rPr>
+          <w:sz w:val="28"/>
+          <w:szCs w:val="28"/>
+        </w:rPr>
+        <w:t>:</w:t>
+      </w:r>
+      <w:bookmarkStart w:id="0" w:name="_GoBack"/>
+      <w:bookmarkEnd w:id="0"/>
+    </w:p>
+    <w:p>
+      <w:pPr>
+        <w:pStyle w:val="ListParagraph"/>
+        <w:numPr>
+          <w:ilvl w:val="1"/>
+          <w:numId w:val="4"/>
+        </w:numPr>
         <w:rPr>
           <w:sz w:val="28"/>
           <w:szCs w:val="28"/>
@@ -298,27 +422,23 @@
     </w:p>
     <w:p>
       <w:pPr>
-        <w:rPr>
-          <w:sz w:val="28"/>
-          <w:szCs w:val="28"/>
-        </w:rPr>
-      </w:pPr>
-      <w:r>
-        <w:rPr>
-          <w:sz w:val="28"/>
-          <w:szCs w:val="28"/>
-        </w:rPr>
-        <w:t xml:space="preserve">$ git </w:t>
-      </w:r>
-      <w:proofErr w:type="gramStart"/>
-      <w:r>
-        <w:rPr>
-          <w:sz w:val="28"/>
-          <w:szCs w:val="28"/>
-        </w:rPr>
-        <w:t>pull</w:t>
-      </w:r>
-      <w:proofErr w:type="gramEnd"/>
+        <w:pStyle w:val="ListParagraph"/>
+        <w:numPr>
+          <w:ilvl w:val="1"/>
+          <w:numId w:val="4"/>
+        </w:numPr>
+        <w:rPr>
+          <w:sz w:val="28"/>
+          <w:szCs w:val="28"/>
+        </w:rPr>
+      </w:pPr>
+      <w:r>
+        <w:rPr>
+          <w:sz w:val="28"/>
+          <w:szCs w:val="28"/>
+        </w:rPr>
+        <w:t>$ git pull</w:t>
+      </w:r>
     </w:p>
     <w:p>
       <w:pPr>
@@ -359,18 +479,75 @@
     </w:p>
     <w:p>
       <w:pPr>
+        <w:ind w:left="720"/>
+        <w:rPr>
+          <w:sz w:val="28"/>
+          <w:szCs w:val="28"/>
+        </w:rPr>
+      </w:pPr>
+      <w:r>
+        <w:rPr>
+          <w:sz w:val="28"/>
+          <w:szCs w:val="28"/>
+        </w:rPr>
+        <w:t xml:space="preserve">On </w:t>
+      </w:r>
+      <w:proofErr w:type="spellStart"/>
+      <w:r>
+        <w:rPr>
+          <w:sz w:val="28"/>
+          <w:szCs w:val="28"/>
+        </w:rPr>
+        <w:t>Exp</w:t>
+      </w:r>
+      <w:proofErr w:type="spellEnd"/>
+      <w:r>
+        <w:rPr>
+          <w:sz w:val="28"/>
+          <w:szCs w:val="28"/>
+        </w:rPr>
+        <w:t xml:space="preserve"> 382, the directory structure for the paleomagnetic working directory looked like this:  DATA/</w:t>
+      </w:r>
+      <w:proofErr w:type="spellStart"/>
+      <w:r>
+        <w:rPr>
+          <w:sz w:val="28"/>
+          <w:szCs w:val="28"/>
+        </w:rPr>
+        <w:t>Uservol</w:t>
+      </w:r>
+      <w:proofErr w:type="spellEnd"/>
+      <w:r>
+        <w:rPr>
+          <w:sz w:val="28"/>
+          <w:szCs w:val="28"/>
+        </w:rPr>
+        <w:t>/4_Paleomagnetism/02_Sites</w:t>
+      </w:r>
+    </w:p>
+    <w:p>
+      <w:pPr>
         <w:ind w:left="360" w:firstLine="360"/>
         <w:rPr>
           <w:sz w:val="28"/>
           <w:szCs w:val="28"/>
         </w:rPr>
       </w:pPr>
-      <w:r>
-        <w:rPr>
-          <w:sz w:val="28"/>
-          <w:szCs w:val="28"/>
-        </w:rPr>
-        <w:t xml:space="preserve">On </w:t>
+    </w:p>
+    <w:p>
+      <w:pPr>
+        <w:ind w:left="720" w:firstLine="80"/>
+        <w:rPr>
+          <w:sz w:val="28"/>
+          <w:szCs w:val="28"/>
+        </w:rPr>
+      </w:pPr>
+      <w:r>
+        <w:rPr>
+          <w:sz w:val="28"/>
+          <w:szCs w:val="28"/>
+        </w:rPr>
+        <w:t xml:space="preserve">The </w:t>
       </w:r>
       <w:proofErr w:type="spellStart"/>
       <w:r>
@@ -378,7 +555,7 @@
           <w:sz w:val="28"/>
           <w:szCs w:val="28"/>
         </w:rPr>
-        <w:t>Exp</w:t>
+        <w:t>Jupyter</w:t>
       </w:r>
       <w:proofErr w:type="spellEnd"/>
       <w:r>
@@ -386,7 +563,35 @@
           <w:sz w:val="28"/>
           <w:szCs w:val="28"/>
         </w:rPr>
-        <w:t xml:space="preserve"> 382, the directory structure for the paleomagnetic working directory looked like this:  DATA/</w:t>
+        <w:t xml:space="preserve"> notebook is designed to work within the </w:t>
+      </w:r>
+      <w:r>
+        <w:rPr>
+          <w:sz w:val="28"/>
+          <w:szCs w:val="28"/>
+        </w:rPr>
+        <w:t>“</w:t>
+      </w:r>
+      <w:r>
+        <w:rPr>
+          <w:sz w:val="28"/>
+          <w:szCs w:val="28"/>
+        </w:rPr>
+        <w:t>02_Sites</w:t>
+      </w:r>
+      <w:r>
+        <w:rPr>
+          <w:sz w:val="28"/>
+          <w:szCs w:val="28"/>
+        </w:rPr>
+        <w:t>”</w:t>
+      </w:r>
+      <w:r>
+        <w:rPr>
+          <w:sz w:val="28"/>
+          <w:szCs w:val="28"/>
+        </w:rPr>
+        <w:t xml:space="preserve"> level directory (or equivalent). It doesn’t matter what you call that directory and we will refer to it as the “</w:t>
       </w:r>
       <w:proofErr w:type="spellStart"/>
       <w:r>
@@ -394,7 +599,7 @@
           <w:sz w:val="28"/>
           <w:szCs w:val="28"/>
         </w:rPr>
-        <w:t>Uservol</w:t>
+        <w:t>working_directory</w:t>
       </w:r>
       <w:proofErr w:type="spellEnd"/>
       <w:r>
@@ -402,7 +607,7 @@
           <w:sz w:val="28"/>
           <w:szCs w:val="28"/>
         </w:rPr>
-        <w:t xml:space="preserve">/4_Paleomagnetism/02_Sites. The </w:t>
+        <w:t xml:space="preserve">”.   Each hole will have its own </w:t>
       </w:r>
       <w:proofErr w:type="spellStart"/>
       <w:r>
@@ -418,55 +623,7 @@
           <w:sz w:val="28"/>
           <w:szCs w:val="28"/>
         </w:rPr>
-        <w:t xml:space="preserve"> notebook is designed to work within the 02_Sites level directory (or equivalent). It doesn’t matter what you call that directory and we will refer to it as the “</w:t>
-      </w:r>
-      <w:proofErr w:type="spellStart"/>
-      <w:r>
-        <w:rPr>
-          <w:sz w:val="28"/>
-          <w:szCs w:val="28"/>
-        </w:rPr>
-        <w:t>working_directory</w:t>
-      </w:r>
-      <w:proofErr w:type="spellEnd"/>
-      <w:r>
-        <w:rPr>
-          <w:sz w:val="28"/>
-          <w:szCs w:val="28"/>
-        </w:rPr>
-        <w:t xml:space="preserve">”.   Each hole will have its own </w:t>
-      </w:r>
-      <w:proofErr w:type="spellStart"/>
-      <w:r>
-        <w:rPr>
-          <w:sz w:val="28"/>
-          <w:szCs w:val="28"/>
-        </w:rPr>
-        <w:t>Jupyter</w:t>
-      </w:r>
-      <w:proofErr w:type="spellEnd"/>
-      <w:r>
-        <w:rPr>
-          <w:sz w:val="28"/>
-          <w:szCs w:val="28"/>
-        </w:rPr>
-        <w:t xml:space="preserve"> notebook which will </w:t>
-      </w:r>
-      <w:proofErr w:type="spellStart"/>
-      <w:r>
-        <w:rPr>
-          <w:sz w:val="28"/>
-          <w:szCs w:val="28"/>
-        </w:rPr>
-        <w:t>will</w:t>
-      </w:r>
-      <w:proofErr w:type="spellEnd"/>
-      <w:r>
-        <w:rPr>
-          <w:sz w:val="28"/>
-          <w:szCs w:val="28"/>
-        </w:rPr>
-        <w:t xml:space="preserve"> create a directory for each hole with the structure like this:  </w:t>
+        <w:t xml:space="preserve"> notebook which will create a directory for each hole with the structure like this:  </w:t>
       </w:r>
       <w:proofErr w:type="spellStart"/>
       <w:r>
@@ -507,7 +664,14 @@
           <w:sz w:val="28"/>
           <w:szCs w:val="28"/>
         </w:rPr>
-        <w:t xml:space="preserve"> in it.  </w:t>
+        <w:t xml:space="preserve"> in it</w:t>
+      </w:r>
+      <w:r>
+        <w:rPr>
+          <w:sz w:val="28"/>
+          <w:szCs w:val="28"/>
+        </w:rPr>
+        <w:t>, according to step 6.</w:t>
       </w:r>
     </w:p>
     <w:p>
@@ -554,42 +718,111 @@
         </w:rPr>
         <w:t xml:space="preserve"> notebook</w:t>
       </w:r>
+      <w:r>
+        <w:rPr>
+          <w:sz w:val="28"/>
+          <w:szCs w:val="28"/>
+        </w:rPr>
+        <w:t xml:space="preserve"> from the terminal window:</w:t>
+      </w:r>
     </w:p>
     <w:p>
       <w:pPr>
         <w:pStyle w:val="ListParagraph"/>
-        <w:rPr>
-          <w:sz w:val="28"/>
-          <w:szCs w:val="28"/>
-        </w:rPr>
-      </w:pPr>
+        <w:numPr>
+          <w:ilvl w:val="0"/>
+          <w:numId w:val="5"/>
+        </w:numPr>
+        <w:rPr>
+          <w:sz w:val="28"/>
+          <w:szCs w:val="28"/>
+        </w:rPr>
+      </w:pPr>
+      <w:r>
+        <w:rPr>
+          <w:sz w:val="28"/>
+          <w:szCs w:val="28"/>
+        </w:rPr>
+        <w:t>A</w:t>
+      </w:r>
+      <w:r>
+        <w:rPr>
+          <w:sz w:val="28"/>
+          <w:szCs w:val="28"/>
+        </w:rPr>
+        <w:t xml:space="preserve">fter the </w:t>
+      </w:r>
+      <w:r>
+        <w:rPr>
+          <w:sz w:val="28"/>
+          <w:szCs w:val="28"/>
+        </w:rPr>
+        <w:t>“</w:t>
+      </w:r>
+      <w:r>
+        <w:rPr>
+          <w:sz w:val="28"/>
+          <w:szCs w:val="28"/>
+        </w:rPr>
+        <w:t>$</w:t>
+      </w:r>
+      <w:r>
+        <w:rPr>
+          <w:sz w:val="28"/>
+          <w:szCs w:val="28"/>
+        </w:rPr>
+        <w:t>”</w:t>
+      </w:r>
+      <w:r>
+        <w:rPr>
+          <w:sz w:val="28"/>
+          <w:szCs w:val="28"/>
+        </w:rPr>
+        <w:t xml:space="preserve"> prompt</w:t>
+      </w:r>
+      <w:r>
+        <w:rPr>
+          <w:sz w:val="28"/>
+          <w:szCs w:val="28"/>
+        </w:rPr>
+        <w:t xml:space="preserve"> in the terminal window,</w:t>
+      </w:r>
+      <w:r>
+        <w:rPr>
+          <w:sz w:val="28"/>
+          <w:szCs w:val="28"/>
+        </w:rPr>
+        <w:t xml:space="preserve"> </w:t>
+      </w:r>
+      <w:r>
+        <w:rPr>
+          <w:sz w:val="28"/>
+          <w:szCs w:val="28"/>
+        </w:rPr>
+        <w:t xml:space="preserve">type </w:t>
+      </w:r>
+      <w:r>
+        <w:rPr>
+          <w:sz w:val="28"/>
+          <w:szCs w:val="28"/>
+        </w:rPr>
+        <w:t>(case sensitive)</w:t>
+      </w:r>
+      <w:r>
+        <w:rPr>
+          <w:sz w:val="28"/>
+          <w:szCs w:val="28"/>
+        </w:rPr>
+        <w:t>:</w:t>
+      </w:r>
     </w:p>
     <w:p>
       <w:pPr>
         <w:pStyle w:val="ListParagraph"/>
-        <w:rPr>
-          <w:sz w:val="28"/>
-          <w:szCs w:val="28"/>
-        </w:rPr>
-      </w:pPr>
-      <w:r>
-        <w:rPr>
-          <w:sz w:val="28"/>
-          <w:szCs w:val="28"/>
-        </w:rPr>
-        <w:t>In your terminal window, type the following (after the $ prompt):</w:t>
-      </w:r>
-    </w:p>
-    <w:p>
-      <w:pPr>
-        <w:rPr>
-          <w:sz w:val="28"/>
-          <w:szCs w:val="28"/>
-        </w:rPr>
-      </w:pPr>
-    </w:p>
-    <w:p>
-      <w:pPr>
+        <w:numPr>
+          <w:ilvl w:val="1"/>
+          <w:numId w:val="5"/>
+        </w:numPr>
         <w:rPr>
           <w:sz w:val="28"/>
           <w:szCs w:val="28"/>
@@ -605,6 +838,11 @@
     </w:p>
     <w:p>
       <w:pPr>
+        <w:pStyle w:val="ListParagraph"/>
+        <w:numPr>
+          <w:ilvl w:val="1"/>
+          <w:numId w:val="5"/>
+        </w:numPr>
         <w:rPr>
           <w:sz w:val="28"/>
           <w:szCs w:val="28"/>
@@ -636,6 +874,11 @@
     </w:p>
     <w:p>
       <w:pPr>
+        <w:pStyle w:val="ListParagraph"/>
+        <w:numPr>
+          <w:ilvl w:val="1"/>
+          <w:numId w:val="5"/>
+        </w:numPr>
         <w:rPr>
           <w:sz w:val="28"/>
           <w:szCs w:val="28"/>
@@ -675,57 +918,56 @@
     </w:p>
     <w:p>
       <w:pPr>
-        <w:rPr>
-          <w:sz w:val="28"/>
-          <w:szCs w:val="28"/>
-        </w:rPr>
-      </w:pPr>
-    </w:p>
-    <w:p>
-      <w:pPr>
-        <w:rPr>
-          <w:sz w:val="28"/>
-          <w:szCs w:val="28"/>
-        </w:rPr>
-      </w:pPr>
-    </w:p>
-    <w:p>
-      <w:pPr>
-        <w:rPr>
-          <w:sz w:val="28"/>
-          <w:szCs w:val="28"/>
-        </w:rPr>
-      </w:pPr>
-      <w:r>
-        <w:rPr>
+        <w:ind w:left="720"/>
+        <w:rPr>
+          <w:sz w:val="28"/>
+          <w:szCs w:val="28"/>
+        </w:rPr>
+      </w:pPr>
+      <w:r>
+        <w:rPr>
+          <w:sz w:val="28"/>
+          <w:szCs w:val="28"/>
+        </w:rPr>
+        <w:t xml:space="preserve">This </w:t>
+      </w:r>
+      <w:r>
+        <w:rPr>
+          <w:sz w:val="28"/>
+          <w:szCs w:val="28"/>
+        </w:rPr>
+        <w:t xml:space="preserve">terminal execution </w:t>
+      </w:r>
+      <w:r>
+        <w:rPr>
+          <w:sz w:val="28"/>
+          <w:szCs w:val="28"/>
+        </w:rPr>
+        <w:t xml:space="preserve">will open up a window something like this: </w:t>
+      </w:r>
+    </w:p>
+    <w:p>
+      <w:pPr>
+        <w:rPr>
+          <w:sz w:val="28"/>
+          <w:szCs w:val="28"/>
+        </w:rPr>
+      </w:pPr>
+    </w:p>
+    <w:p>
+      <w:pPr>
+        <w:rPr>
+          <w:sz w:val="28"/>
+          <w:szCs w:val="28"/>
+        </w:rPr>
+      </w:pPr>
+      <w:r>
+        <w:rPr>
+          <w:noProof/>
           <w:sz w:val="28"/>
           <w:szCs w:val="28"/>
         </w:rPr>
         <w:lastRenderedPageBreak/>
-        <w:t xml:space="preserve">This will open up a window something like this: </w:t>
-      </w:r>
-    </w:p>
-    <w:p>
-      <w:pPr>
-        <w:rPr>
-          <w:sz w:val="28"/>
-          <w:szCs w:val="28"/>
-        </w:rPr>
-      </w:pPr>
-    </w:p>
-    <w:p>
-      <w:pPr>
-        <w:rPr>
-          <w:sz w:val="28"/>
-          <w:szCs w:val="28"/>
-        </w:rPr>
-      </w:pPr>
-      <w:r>
-        <w:rPr>
-          <w:noProof/>
-          <w:sz w:val="28"/>
-          <w:szCs w:val="28"/>
-        </w:rPr>
         <w:drawing>
           <wp:inline distT="0" distB="0" distL="0" distR="0" wp14:anchorId="335A1A71" wp14:editId="69CF0CA3">
             <wp:extent cx="3598877" cy="3042384"/>
@@ -781,6 +1023,7 @@
     </w:p>
     <w:p>
       <w:pPr>
+        <w:ind w:left="720"/>
         <w:rPr>
           <w:sz w:val="28"/>
           <w:szCs w:val="28"/>
@@ -873,6 +1116,7 @@
     </w:p>
     <w:p>
       <w:pPr>
+        <w:ind w:left="720"/>
         <w:rPr>
           <w:sz w:val="28"/>
           <w:szCs w:val="28"/>
@@ -915,7 +1159,182 @@
           <w:sz w:val="28"/>
           <w:szCs w:val="28"/>
         </w:rPr>
-        <w:t>Markdown” and “Code”.  The flavor can be picked in a dropdown menu at the top of the notebook</w:t>
+        <w:t>Markdown” and “Code</w:t>
+      </w:r>
+      <w:r>
+        <w:rPr>
+          <w:sz w:val="28"/>
+          <w:szCs w:val="28"/>
+        </w:rPr>
+        <w:t>”.</w:t>
+      </w:r>
+      <w:r>
+        <w:rPr>
+          <w:sz w:val="28"/>
+          <w:szCs w:val="28"/>
+        </w:rPr>
+        <w:t xml:space="preserve"> </w:t>
+      </w:r>
+      <w:r>
+        <w:rPr>
+          <w:rStyle w:val="e24kjd"/>
+          <w:rFonts w:eastAsia="Times New Roman"/>
+          <w:bCs/>
+          <w:sz w:val="28"/>
+          <w:szCs w:val="28"/>
+        </w:rPr>
+        <w:t>Code cells</w:t>
+      </w:r>
+      <w:r>
+        <w:rPr>
+          <w:rStyle w:val="e24kjd"/>
+          <w:rFonts w:eastAsia="Times New Roman"/>
+          <w:sz w:val="28"/>
+          <w:szCs w:val="28"/>
+        </w:rPr>
+        <w:t xml:space="preserve"> are the primary content of </w:t>
+      </w:r>
+      <w:proofErr w:type="spellStart"/>
+      <w:r>
+        <w:rPr>
+          <w:rStyle w:val="e24kjd"/>
+          <w:rFonts w:eastAsia="Times New Roman"/>
+          <w:bCs/>
+          <w:sz w:val="28"/>
+          <w:szCs w:val="28"/>
+        </w:rPr>
+        <w:t>Jupyter</w:t>
+      </w:r>
+      <w:proofErr w:type="spellEnd"/>
+      <w:r>
+        <w:rPr>
+          <w:rStyle w:val="e24kjd"/>
+          <w:rFonts w:eastAsia="Times New Roman"/>
+          <w:bCs/>
+          <w:sz w:val="28"/>
+          <w:szCs w:val="28"/>
+        </w:rPr>
+        <w:t xml:space="preserve"> notebooks</w:t>
+      </w:r>
+      <w:r>
+        <w:rPr>
+          <w:rStyle w:val="e24kjd"/>
+          <w:rFonts w:eastAsia="Times New Roman"/>
+          <w:sz w:val="28"/>
+          <w:szCs w:val="28"/>
+        </w:rPr>
+        <w:t xml:space="preserve">. They contain source </w:t>
+      </w:r>
+      <w:r>
+        <w:rPr>
+          <w:rStyle w:val="e24kjd"/>
+          <w:rFonts w:eastAsia="Times New Roman"/>
+          <w:bCs/>
+          <w:sz w:val="28"/>
+          <w:szCs w:val="28"/>
+        </w:rPr>
+        <w:t>code</w:t>
+      </w:r>
+      <w:r>
+        <w:rPr>
+          <w:rStyle w:val="e24kjd"/>
+          <w:rFonts w:eastAsia="Times New Roman"/>
+          <w:sz w:val="28"/>
+          <w:szCs w:val="28"/>
+        </w:rPr>
+        <w:t xml:space="preserve"> in the language of the document's associated kernel, and a list of outputs associated with executing that </w:t>
+      </w:r>
+      <w:r>
+        <w:rPr>
+          <w:rStyle w:val="e24kjd"/>
+          <w:rFonts w:eastAsia="Times New Roman"/>
+          <w:bCs/>
+          <w:sz w:val="28"/>
+          <w:szCs w:val="28"/>
+        </w:rPr>
+        <w:t>code</w:t>
+      </w:r>
+      <w:r>
+        <w:rPr>
+          <w:rStyle w:val="e24kjd"/>
+          <w:rFonts w:eastAsia="Times New Roman"/>
+          <w:sz w:val="28"/>
+          <w:szCs w:val="28"/>
+        </w:rPr>
+        <w:t>.</w:t>
+      </w:r>
+      <w:r>
+        <w:rPr>
+          <w:rStyle w:val="e24kjd"/>
+          <w:rFonts w:eastAsia="Times New Roman"/>
+          <w:sz w:val="28"/>
+          <w:szCs w:val="28"/>
+        </w:rPr>
+        <w:t xml:space="preserve"> Text can be added to </w:t>
+      </w:r>
+      <w:proofErr w:type="spellStart"/>
+      <w:r>
+        <w:rPr>
+          <w:rStyle w:val="e24kjd"/>
+          <w:rFonts w:eastAsia="Times New Roman"/>
+          <w:bCs/>
+          <w:sz w:val="28"/>
+          <w:szCs w:val="28"/>
+        </w:rPr>
+        <w:t>Jupyter</w:t>
+      </w:r>
+      <w:proofErr w:type="spellEnd"/>
+      <w:r>
+        <w:rPr>
+          <w:rStyle w:val="e24kjd"/>
+          <w:rFonts w:eastAsia="Times New Roman"/>
+          <w:bCs/>
+          <w:sz w:val="28"/>
+          <w:szCs w:val="28"/>
+        </w:rPr>
+        <w:t xml:space="preserve"> Notebooks</w:t>
+      </w:r>
+      <w:r>
+        <w:rPr>
+          <w:rStyle w:val="e24kjd"/>
+          <w:rFonts w:eastAsia="Times New Roman"/>
+          <w:sz w:val="28"/>
+          <w:szCs w:val="28"/>
+        </w:rPr>
+        <w:t xml:space="preserve"> using </w:t>
+      </w:r>
+      <w:r>
+        <w:rPr>
+          <w:rStyle w:val="e24kjd"/>
+          <w:rFonts w:eastAsia="Times New Roman"/>
+          <w:bCs/>
+          <w:sz w:val="28"/>
+          <w:szCs w:val="28"/>
+        </w:rPr>
+        <w:t>Markdown cells</w:t>
+      </w:r>
+      <w:r>
+        <w:rPr>
+          <w:rStyle w:val="e24kjd"/>
+          <w:rFonts w:eastAsia="Times New Roman"/>
+          <w:sz w:val="28"/>
+          <w:szCs w:val="28"/>
+        </w:rPr>
+        <w:t>.</w:t>
+      </w:r>
+      <w:r>
+        <w:rPr>
+          <w:sz w:val="28"/>
+          <w:szCs w:val="28"/>
+        </w:rPr>
+        <w:t xml:space="preserve"> The flavor can be </w:t>
+      </w:r>
+      <w:r>
+        <w:rPr>
+          <w:sz w:val="28"/>
+          <w:szCs w:val="28"/>
+        </w:rPr>
+        <w:t>picked in a dropdown menu at the top of the notebook</w:t>
       </w:r>
       <w:r>
         <w:rPr>
@@ -1051,6 +1470,7 @@
     </w:p>
     <w:p>
       <w:pPr>
+        <w:ind w:left="720"/>
         <w:rPr>
           <w:sz w:val="28"/>
           <w:szCs w:val="28"/>
@@ -1117,6 +1537,7 @@
     </w:p>
     <w:p>
       <w:pPr>
+        <w:ind w:left="720"/>
         <w:rPr>
           <w:sz w:val="28"/>
           <w:szCs w:val="28"/>
@@ -1171,7 +1592,35 @@
           <w:sz w:val="28"/>
           <w:szCs w:val="28"/>
         </w:rPr>
-        <w:t>nder the File menu</w:t>
+        <w:t xml:space="preserve">nder the </w:t>
+      </w:r>
+      <w:r>
+        <w:rPr>
+          <w:sz w:val="28"/>
+          <w:szCs w:val="28"/>
+        </w:rPr>
+        <w:t>“</w:t>
+      </w:r>
+      <w:r>
+        <w:rPr>
+          <w:sz w:val="28"/>
+          <w:szCs w:val="28"/>
+        </w:rPr>
+        <w:t>File</w:t>
+      </w:r>
+      <w:r>
+        <w:rPr>
+          <w:sz w:val="28"/>
+          <w:szCs w:val="28"/>
+        </w:rPr>
+        <w:t>”</w:t>
+      </w:r>
+      <w:r>
+        <w:rPr>
+          <w:sz w:val="28"/>
+          <w:szCs w:val="28"/>
+        </w:rPr>
+        <w:t xml:space="preserve"> menu</w:t>
       </w:r>
       <w:r>
         <w:rPr>
@@ -1293,6 +1742,7 @@
     </w:p>
     <w:p>
       <w:pPr>
+        <w:ind w:firstLine="720"/>
         <w:rPr>
           <w:sz w:val="28"/>
           <w:szCs w:val="28"/>
@@ -1338,16 +1788,85 @@
           <w:sz w:val="28"/>
           <w:szCs w:val="28"/>
         </w:rPr>
-        <w:t>Use a notebook on your own data:</w:t>
-      </w:r>
-    </w:p>
-    <w:p>
-      <w:pPr>
-        <w:rPr>
-          <w:sz w:val="28"/>
-          <w:szCs w:val="28"/>
-        </w:rPr>
-      </w:pPr>
+        <w:t>Setup</w:t>
+      </w:r>
+      <w:r>
+        <w:rPr>
+          <w:sz w:val="28"/>
+          <w:szCs w:val="28"/>
+        </w:rPr>
+        <w:t xml:space="preserve"> a notebook </w:t>
+      </w:r>
+      <w:r>
+        <w:rPr>
+          <w:sz w:val="28"/>
+          <w:szCs w:val="28"/>
+        </w:rPr>
+        <w:t>for</w:t>
+      </w:r>
+      <w:r>
+        <w:rPr>
+          <w:sz w:val="28"/>
+          <w:szCs w:val="28"/>
+        </w:rPr>
+        <w:t xml:space="preserve"> your own data:</w:t>
+      </w:r>
+    </w:p>
+    <w:p>
+      <w:pPr>
+        <w:rPr>
+          <w:sz w:val="28"/>
+          <w:szCs w:val="28"/>
+        </w:rPr>
+      </w:pPr>
+    </w:p>
+    <w:p>
+      <w:pPr>
+        <w:ind w:left="720"/>
+        <w:rPr>
+          <w:sz w:val="28"/>
+          <w:szCs w:val="28"/>
+        </w:rPr>
+      </w:pPr>
+      <w:r>
+        <w:rPr>
+          <w:sz w:val="28"/>
+          <w:szCs w:val="28"/>
+        </w:rPr>
+        <w:t xml:space="preserve">Open the </w:t>
+      </w:r>
+      <w:proofErr w:type="spellStart"/>
+      <w:r>
+        <w:rPr>
+          <w:sz w:val="28"/>
+          <w:szCs w:val="28"/>
+        </w:rPr>
+        <w:t>PmagPy_iodp_HOLE_template</w:t>
+      </w:r>
+      <w:proofErr w:type="spellEnd"/>
+      <w:r>
+        <w:rPr>
+          <w:sz w:val="28"/>
+          <w:szCs w:val="28"/>
+        </w:rPr>
+        <w:t xml:space="preserve"> notebook either from your open notebook, or go back to the terminal window and type </w:t>
+      </w:r>
+      <w:proofErr w:type="spellStart"/>
+      <w:r>
+        <w:rPr>
+          <w:sz w:val="28"/>
+          <w:szCs w:val="28"/>
+        </w:rPr>
+        <w:t>jupyter</w:t>
+      </w:r>
+      <w:proofErr w:type="spellEnd"/>
+      <w:r>
+        <w:rPr>
+          <w:sz w:val="28"/>
+          <w:szCs w:val="28"/>
+        </w:rPr>
+        <w:t xml:space="preserve"> notebook again.  Copy the notebook by selecting “Make a copy” from the File Menu on the notebook menu bar.  Then select File =&gt; Rename and rename it for your HOLE (e.g., U999A).    Place the copy in your working directory.  </w:t>
+      </w:r>
     </w:p>
     <w:p>
       <w:pPr>
@@ -1357,12 +1876,91 @@
           <w:szCs w:val="28"/>
         </w:rPr>
       </w:pPr>
-      <w:r>
-        <w:rPr>
-          <w:sz w:val="28"/>
-          <w:szCs w:val="28"/>
-        </w:rPr>
-        <w:t xml:space="preserve">Open the </w:t>
+    </w:p>
+    <w:p>
+      <w:pPr>
+        <w:ind w:left="720"/>
+        <w:rPr>
+          <w:sz w:val="28"/>
+          <w:szCs w:val="28"/>
+        </w:rPr>
+      </w:pPr>
+      <w:r>
+        <w:rPr>
+          <w:sz w:val="28"/>
+          <w:szCs w:val="28"/>
+        </w:rPr>
+        <w:t xml:space="preserve">Edit the </w:t>
+      </w:r>
+      <w:r>
+        <w:rPr>
+          <w:sz w:val="28"/>
+          <w:szCs w:val="28"/>
+        </w:rPr>
+        <w:t xml:space="preserve">first code </w:t>
+      </w:r>
+      <w:r>
+        <w:rPr>
+          <w:sz w:val="28"/>
+          <w:szCs w:val="28"/>
+        </w:rPr>
+        <w:t>cell</w:t>
+      </w:r>
+      <w:r>
+        <w:rPr>
+          <w:sz w:val="28"/>
+          <w:szCs w:val="28"/>
+        </w:rPr>
+        <w:t xml:space="preserve"> (below “Preliminaries”)</w:t>
+      </w:r>
+      <w:r>
+        <w:rPr>
+          <w:sz w:val="28"/>
+          <w:szCs w:val="28"/>
+        </w:rPr>
+        <w:t xml:space="preserve"> with the HOLE name for your expedition, HOLE.</w:t>
+      </w:r>
+      <w:r>
+        <w:rPr>
+          <w:sz w:val="28"/>
+          <w:szCs w:val="28"/>
+        </w:rPr>
+        <w:t xml:space="preserve"> New names should be entered within the avail</w:t>
+      </w:r>
+      <w:r>
+        <w:rPr>
+          <w:sz w:val="28"/>
+          <w:szCs w:val="28"/>
+        </w:rPr>
+        <w:t xml:space="preserve">able quotation marks. </w:t>
+      </w:r>
+      <w:r>
+        <w:rPr>
+          <w:sz w:val="28"/>
+          <w:szCs w:val="28"/>
+        </w:rPr>
+        <w:t xml:space="preserve">This </w:t>
+      </w:r>
+      <w:r>
+        <w:rPr>
+          <w:sz w:val="28"/>
+          <w:szCs w:val="28"/>
+        </w:rPr>
+        <w:t xml:space="preserve">will </w:t>
+      </w:r>
+      <w:r>
+        <w:rPr>
+          <w:sz w:val="28"/>
+          <w:szCs w:val="28"/>
+        </w:rPr>
+        <w:t xml:space="preserve">set up the </w:t>
+      </w:r>
+      <w:r>
+        <w:rPr>
+          <w:sz w:val="28"/>
+          <w:szCs w:val="28"/>
+        </w:rPr>
+        <w:t xml:space="preserve">directory structure that the notebook expects.  Eventually, you should set the </w:t>
       </w:r>
       <w:proofErr w:type="spellStart"/>
       <w:r>
@@ -1370,7 +1968,7 @@
           <w:sz w:val="28"/>
           <w:szCs w:val="28"/>
         </w:rPr>
-        <w:t>PmagPy_iodp_HOLE_template</w:t>
+        <w:t>hole_lat</w:t>
       </w:r>
       <w:proofErr w:type="spellEnd"/>
       <w:r>
@@ -1378,23 +1976,7 @@
           <w:sz w:val="28"/>
           <w:szCs w:val="28"/>
         </w:rPr>
-        <w:t xml:space="preserve"> notebook either from your open </w:t>
-      </w:r>
-      <w:proofErr w:type="gramStart"/>
-      <w:r>
-        <w:rPr>
-          <w:sz w:val="28"/>
-          <w:szCs w:val="28"/>
-        </w:rPr>
-        <w:t>notebook, or</w:t>
-      </w:r>
-      <w:proofErr w:type="gramEnd"/>
-      <w:r>
-        <w:rPr>
-          <w:sz w:val="28"/>
-          <w:szCs w:val="28"/>
-        </w:rPr>
-        <w:t xml:space="preserve"> go back to the terminal window and type </w:t>
+        <w:t xml:space="preserve"> and </w:t>
       </w:r>
       <w:proofErr w:type="spellStart"/>
       <w:r>
@@ -1402,7 +1984,7 @@
           <w:sz w:val="28"/>
           <w:szCs w:val="28"/>
         </w:rPr>
-        <w:t>jupyter</w:t>
+        <w:t>hole_lon</w:t>
       </w:r>
       <w:proofErr w:type="spellEnd"/>
       <w:r>
@@ -1410,62 +1992,64 @@
           <w:sz w:val="28"/>
           <w:szCs w:val="28"/>
         </w:rPr>
-        <w:t xml:space="preserve"> notebook again.  Copy the notebook by selecting “Make a copy” from the File Menu on the notebook menu bar.  Then select File =&gt; Rename and rename it for your HOLE (e.g., U999A).    Place the copy in your working directory.   Edit the cell with the HOLE name for your expedition, HOLE, set the </w:t>
-      </w:r>
-      <w:proofErr w:type="spellStart"/>
-      <w:r>
-        <w:rPr>
-          <w:sz w:val="28"/>
-          <w:szCs w:val="28"/>
-        </w:rPr>
-        <w:t>mkdir</w:t>
-      </w:r>
-      <w:proofErr w:type="spellEnd"/>
-      <w:r>
-        <w:rPr>
-          <w:sz w:val="28"/>
-          <w:szCs w:val="28"/>
-        </w:rPr>
-        <w:t xml:space="preserve"> variable to True and execute the cell.  This sets up the </w:t>
-      </w:r>
-      <w:r>
-        <w:rPr>
-          <w:sz w:val="28"/>
-          <w:szCs w:val="28"/>
-        </w:rPr>
-        <w:t xml:space="preserve">directory structure that the notebook expects.  Eventually, you should set the </w:t>
-      </w:r>
-      <w:proofErr w:type="spellStart"/>
-      <w:r>
-        <w:rPr>
-          <w:sz w:val="28"/>
-          <w:szCs w:val="28"/>
-        </w:rPr>
-        <w:t>hole_lat</w:t>
-      </w:r>
-      <w:proofErr w:type="spellEnd"/>
-      <w:r>
-        <w:rPr>
-          <w:sz w:val="28"/>
-          <w:szCs w:val="28"/>
-        </w:rPr>
-        <w:t xml:space="preserve"> and </w:t>
-      </w:r>
-      <w:proofErr w:type="spellStart"/>
-      <w:r>
-        <w:rPr>
-          <w:sz w:val="28"/>
-          <w:szCs w:val="28"/>
-        </w:rPr>
-        <w:t>hole_lon</w:t>
-      </w:r>
-      <w:proofErr w:type="spellEnd"/>
-      <w:r>
-        <w:rPr>
-          <w:sz w:val="28"/>
-          <w:szCs w:val="28"/>
-        </w:rPr>
-        <w:t xml:space="preserve"> variables too as this will correctly populate the MagIC tables with the required meta-data, but that is not necessary at first (although if you want the GAD inclination on you plots, you should do this as soon as the information is available (see Hole Summary under Summaries in the LIMS Reports window below).   </w:t>
+        <w:t xml:space="preserve"> variables too as this will correctly populate the MagIC tables with the required meta-data, but that is not necessary at first (although if you want the GAD inclination on you plots, you should do this as soon as the information is available</w:t>
+      </w:r>
+      <w:r>
+        <w:rPr>
+          <w:sz w:val="28"/>
+          <w:szCs w:val="28"/>
+        </w:rPr>
+        <w:t>. S</w:t>
+      </w:r>
+      <w:r>
+        <w:rPr>
+          <w:sz w:val="28"/>
+          <w:szCs w:val="28"/>
+        </w:rPr>
+        <w:t>ee Hole Summary under Summaries in the LIMS Reports window below</w:t>
+      </w:r>
+      <w:r>
+        <w:rPr>
+          <w:sz w:val="28"/>
+          <w:szCs w:val="28"/>
+        </w:rPr>
+        <w:t>.</w:t>
+      </w:r>
+      <w:r>
+        <w:rPr>
+          <w:sz w:val="28"/>
+          <w:szCs w:val="28"/>
+        </w:rPr>
+        <w:t>).</w:t>
+      </w:r>
+      <w:r>
+        <w:rPr>
+          <w:sz w:val="28"/>
+          <w:szCs w:val="28"/>
+        </w:rPr>
+        <w:t xml:space="preserve"> </w:t>
+      </w:r>
+      <w:r>
+        <w:rPr>
+          <w:sz w:val="28"/>
+          <w:szCs w:val="28"/>
+        </w:rPr>
+        <w:lastRenderedPageBreak/>
+        <w:t>Once you have made the changes</w:t>
+      </w:r>
+      <w:r>
+        <w:rPr>
+          <w:sz w:val="28"/>
+          <w:szCs w:val="28"/>
+        </w:rPr>
+        <w:t>, be sure to execute the code cell with “Run”, located near the top of the notebook.</w:t>
+      </w:r>
+      <w:r>
+        <w:rPr>
+          <w:sz w:val="28"/>
+          <w:szCs w:val="28"/>
+        </w:rPr>
+        <w:t xml:space="preserve">  To save the notebook, click on the little disk icon on the left end of the menu bar, or choose Save under the File menu.</w:t>
       </w:r>
     </w:p>
     <w:p>
@@ -1494,6 +2078,31 @@
     </w:p>
     <w:p>
       <w:pPr>
+        <w:pStyle w:val="ListParagraph"/>
+        <w:numPr>
+          <w:ilvl w:val="0"/>
+          <w:numId w:val="3"/>
+        </w:numPr>
+        <w:rPr>
+          <w:sz w:val="28"/>
+          <w:szCs w:val="28"/>
+        </w:rPr>
+      </w:pPr>
+      <w:r>
+        <w:rPr>
+          <w:sz w:val="28"/>
+          <w:szCs w:val="28"/>
+        </w:rPr>
+        <w:t>Download data to analyze in your new notebook</w:t>
+      </w:r>
+    </w:p>
+    <w:p>
+      <w:pPr>
+        <w:pStyle w:val="ListParagraph"/>
+        <w:numPr>
+          <w:ilvl w:val="1"/>
+          <w:numId w:val="3"/>
+        </w:numPr>
         <w:rPr>
           <w:sz w:val="28"/>
           <w:szCs w:val="28"/>
@@ -1511,7 +2120,27 @@
           <w:sz w:val="28"/>
           <w:szCs w:val="28"/>
         </w:rPr>
-        <w:t xml:space="preserve">These data files will go into the directory structure you just created.  To get the necessary files, </w:t>
+        <w:t xml:space="preserve">These data files will go into the directory structure you just created.  </w:t>
+      </w:r>
+    </w:p>
+    <w:p>
+      <w:pPr>
+        <w:pStyle w:val="ListParagraph"/>
+        <w:numPr>
+          <w:ilvl w:val="1"/>
+          <w:numId w:val="3"/>
+        </w:numPr>
+        <w:rPr>
+          <w:sz w:val="28"/>
+          <w:szCs w:val="28"/>
+        </w:rPr>
+      </w:pPr>
+      <w:r>
+        <w:rPr>
+          <w:sz w:val="28"/>
+          <w:szCs w:val="28"/>
+        </w:rPr>
+        <w:t xml:space="preserve">To get the necessary files, </w:t>
       </w:r>
       <w:r>
         <w:rPr>
@@ -1534,33 +2163,6 @@
         </w:rPr>
         <w:t>.</w:t>
       </w:r>
-    </w:p>
-    <w:p>
-      <w:pPr>
-        <w:rPr>
-          <w:sz w:val="28"/>
-          <w:szCs w:val="28"/>
-        </w:rPr>
-      </w:pPr>
-    </w:p>
-    <w:p>
-      <w:pPr>
-        <w:rPr>
-          <w:sz w:val="28"/>
-          <w:szCs w:val="28"/>
-        </w:rPr>
-      </w:pPr>
-    </w:p>
-    <w:p>
-      <w:pPr>
-        <w:jc w:val="center"/>
-        <w:rPr>
-          <w:b/>
-          <w:i/>
-          <w:sz w:val="28"/>
-          <w:szCs w:val="28"/>
-        </w:rPr>
-      </w:pPr>
     </w:p>
     <w:p>
       <w:pPr>
@@ -1628,7 +2230,6 @@
         <w:adjustRightInd w:val="0"/>
         <w:rPr>
           <w:rFonts w:ascii="Helvetica Neue" w:hAnsi="Helvetica Neue" w:cs="Helvetica Neue"/>
-          <w:color w:val="auto"/>
           <w:sz w:val="28"/>
           <w:szCs w:val="28"/>
           <w:lang w:eastAsia="ja-JP"/>
@@ -1643,7 +2244,6 @@
         <w:adjustRightInd w:val="0"/>
         <w:rPr>
           <w:rFonts w:ascii="Helvetica Neue" w:hAnsi="Helvetica Neue" w:cs="Helvetica Neue"/>
-          <w:color w:val="auto"/>
           <w:sz w:val="28"/>
           <w:szCs w:val="28"/>
           <w:lang w:eastAsia="ja-JP"/>
@@ -1710,6 +2310,7 @@
       <w:r>
         <w:rPr>
           <w:noProof/>
+          <w:lang w:eastAsia="zh-CN"/>
         </w:rPr>
         <w:lastRenderedPageBreak/>
         <w:drawing>
@@ -1876,8 +2477,6 @@
         </w:rPr>
         <w:t xml:space="preserve"> as the sample code.  Click</w:t>
       </w:r>
-      <w:bookmarkStart w:id="0" w:name="_GoBack"/>
-      <w:bookmarkEnd w:id="0"/>
       <w:r>
         <w:rPr>
           <w:color w:val="auto"/>
@@ -1952,12 +2551,45 @@
         <w:t xml:space="preserve">Follow the instructions in the notebook.  </w:t>
       </w:r>
     </w:p>
+    <w:p>
+      <w:pPr>
+        <w:widowControl w:val="0"/>
+        <w:autoSpaceDE w:val="0"/>
+        <w:autoSpaceDN w:val="0"/>
+        <w:adjustRightInd w:val="0"/>
+      </w:pPr>
+    </w:p>
+    <w:p>
+      <w:pPr>
+        <w:pStyle w:val="ListParagraph"/>
+        <w:widowControl w:val="0"/>
+        <w:numPr>
+          <w:ilvl w:val="0"/>
+          <w:numId w:val="3"/>
+        </w:numPr>
+        <w:autoSpaceDE w:val="0"/>
+        <w:autoSpaceDN w:val="0"/>
+        <w:adjustRightInd w:val="0"/>
+        <w:rPr>
+          <w:sz w:val="28"/>
+          <w:szCs w:val="28"/>
+        </w:rPr>
+      </w:pPr>
+      <w:r>
+        <w:rPr>
+          <w:sz w:val="28"/>
+          <w:szCs w:val="28"/>
+        </w:rPr>
+        <w:t>Go forth and enjoy the bountiful pleasures of paleomagnetic analyses!</w:t>
+      </w:r>
+    </w:p>
     <w:p/>
     <w:p/>
     <w:sectPr>
       <w:pgSz w:w="12240" w:h="15840"/>
-      <w:pgMar w:top="1440" w:right="1800" w:bottom="1440" w:left="1800" w:header="720" w:footer="720" w:gutter="0"/>
+      <w:pgMar w:top="1440" w:right="1440" w:bottom="1440" w:left="1440" w:header="720" w:footer="720" w:gutter="0"/>
       <w:cols w:space="720"/>
+      <w:docGrid w:linePitch="326"/>
     </w:sectPr>
   </w:body>
 </w:document>
@@ -1966,6 +2598,119 @@
 <file path=word/numbering.xml><?xml version="1.0" encoding="utf-8"?>
 <w:numbering xmlns:wpc="http://schemas.microsoft.com/office/word/2010/wordprocessingCanvas" xmlns:cx="http://schemas.microsoft.com/office/drawing/2014/chartex" xmlns:cx1="http://schemas.microsoft.com/office/drawing/2015/9/8/chartex" xmlns:cx2="http://schemas.microsoft.com/office/drawing/2015/10/21/chartex" xmlns:cx3="http://schemas.microsoft.com/office/drawing/2016/5/9/chartex" xmlns:cx4="http://schemas.microsoft.com/office/drawing/2016/5/10/chartex" xmlns:cx5="http://schemas.microsoft.com/office/drawing/2016/5/11/chartex" xmlns:cx6="http://schemas.microsoft.com/office/drawing/2016/5/12/chartex" xmlns:cx7="http://schemas.microsoft.com/office/drawing/2016/5/13/chartex" xmlns:cx8="http://schemas.microsoft.com/office/drawing/2016/5/14/chartex" xmlns:mc="http://schemas.openxmlformats.org/markup-compatibility/2006" xmlns:aink="http://schemas.microsoft.com/office/drawing/2016/ink" xmlns:am3d="http://schemas.microsoft.com/office/drawing/2017/model3d" xmlns:o="urn:schemas-microsoft-com:office:office" xmlns:r="http://schemas.openxmlformats.org/officeDocument/2006/relationships" xmlns:m="http://schemas.openxmlformats.org/officeDocument/2006/math" xmlns:v="urn:schemas-microsoft-com:vml" xmlns:wp14="http://schemas.microsoft.com/office/word/2010/wordprocessingDrawing" xmlns:wp="http://schemas.openxmlformats.org/drawingml/2006/wordprocessingDrawing" xmlns:w10="urn:schemas-microsoft-com:office:word" xmlns:w="http://schemas.openxmlformats.org/wordprocessingml/2006/main" xmlns:w14="http://schemas.microsoft.com/office/word/2010/wordml" xmlns:w15="http://schemas.microsoft.com/office/word/2012/wordml" xmlns:w16cid="http://schemas.microsoft.com/office/word/2016/wordml/cid" xmlns:w16se="http://schemas.microsoft.com/office/word/2015/wordml/symex" xmlns:wpg="http://schemas.microsoft.com/office/word/2010/wordprocessingGroup" xmlns:wpi="http://schemas.microsoft.com/office/word/2010/wordprocessingInk" xmlns:wne="http://schemas.microsoft.com/office/word/2006/wordml" xmlns:wps="http://schemas.microsoft.com/office/word/2010/wordprocessingShape" mc:Ignorable="w14 w15 w16se w16cid wp14">
   <w:abstractNum w:abstractNumId="0" w15:restartNumberingAfterBreak="0">
+    <w:nsid w:val="236F08BB"/>
+    <w:multiLevelType w:val="hybridMultilevel"/>
+    <w:tmpl w:val="7596906A"/>
+    <w:lvl w:ilvl="0" w:tplc="04090001">
+      <w:start w:val="1"/>
+      <w:numFmt w:val="bullet"/>
+      <w:lvlText w:val=""/>
+      <w:lvlJc w:val="left"/>
+      <w:pPr>
+        <w:ind w:left="1080" w:hanging="360"/>
+      </w:pPr>
+      <w:rPr>
+        <w:rFonts w:ascii="Symbol" w:hAnsi="Symbol" w:hint="default"/>
+      </w:rPr>
+    </w:lvl>
+    <w:lvl w:ilvl="1" w:tplc="04090003">
+      <w:start w:val="1"/>
+      <w:numFmt w:val="bullet"/>
+      <w:lvlText w:val="o"/>
+      <w:lvlJc w:val="left"/>
+      <w:pPr>
+        <w:ind w:left="1800" w:hanging="360"/>
+      </w:pPr>
+      <w:rPr>
+        <w:rFonts w:ascii="Courier New" w:hAnsi="Courier New" w:cs="Courier New" w:hint="default"/>
+      </w:rPr>
+    </w:lvl>
+    <w:lvl w:ilvl="2" w:tplc="04090005">
+      <w:start w:val="1"/>
+      <w:numFmt w:val="bullet"/>
+      <w:lvlText w:val=""/>
+      <w:lvlJc w:val="left"/>
+      <w:pPr>
+        <w:ind w:left="2520" w:hanging="360"/>
+      </w:pPr>
+      <w:rPr>
+        <w:rFonts w:ascii="Wingdings" w:hAnsi="Wingdings" w:hint="default"/>
+      </w:rPr>
+    </w:lvl>
+    <w:lvl w:ilvl="3" w:tplc="04090001" w:tentative="1">
+      <w:start w:val="1"/>
+      <w:numFmt w:val="bullet"/>
+      <w:lvlText w:val=""/>
+      <w:lvlJc w:val="left"/>
+      <w:pPr>
+        <w:ind w:left="3240" w:hanging="360"/>
+      </w:pPr>
+      <w:rPr>
+        <w:rFonts w:ascii="Symbol" w:hAnsi="Symbol" w:hint="default"/>
+      </w:rPr>
+    </w:lvl>
+    <w:lvl w:ilvl="4" w:tplc="04090003" w:tentative="1">
+      <w:start w:val="1"/>
+      <w:numFmt w:val="bullet"/>
+      <w:lvlText w:val="o"/>
+      <w:lvlJc w:val="left"/>
+      <w:pPr>
+        <w:ind w:left="3960" w:hanging="360"/>
+      </w:pPr>
+      <w:rPr>
+        <w:rFonts w:ascii="Courier New" w:hAnsi="Courier New" w:cs="Courier New" w:hint="default"/>
+      </w:rPr>
+    </w:lvl>
+    <w:lvl w:ilvl="5" w:tplc="04090005" w:tentative="1">
+      <w:start w:val="1"/>
+      <w:numFmt w:val="bullet"/>
+      <w:lvlText w:val=""/>
+      <w:lvlJc w:val="left"/>
+      <w:pPr>
+        <w:ind w:left="4680" w:hanging="360"/>
+      </w:pPr>
+      <w:rPr>
+        <w:rFonts w:ascii="Wingdings" w:hAnsi="Wingdings" w:hint="default"/>
+      </w:rPr>
+    </w:lvl>
+    <w:lvl w:ilvl="6" w:tplc="04090001" w:tentative="1">
+      <w:start w:val="1"/>
+      <w:numFmt w:val="bullet"/>
+      <w:lvlText w:val=""/>
+      <w:lvlJc w:val="left"/>
+      <w:pPr>
+        <w:ind w:left="5400" w:hanging="360"/>
+      </w:pPr>
+      <w:rPr>
+        <w:rFonts w:ascii="Symbol" w:hAnsi="Symbol" w:hint="default"/>
+      </w:rPr>
+    </w:lvl>
+    <w:lvl w:ilvl="7" w:tplc="04090003" w:tentative="1">
+      <w:start w:val="1"/>
+      <w:numFmt w:val="bullet"/>
+      <w:lvlText w:val="o"/>
+      <w:lvlJc w:val="left"/>
+      <w:pPr>
+        <w:ind w:left="6120" w:hanging="360"/>
+      </w:pPr>
+      <w:rPr>
+        <w:rFonts w:ascii="Courier New" w:hAnsi="Courier New" w:cs="Courier New" w:hint="default"/>
+      </w:rPr>
+    </w:lvl>
+    <w:lvl w:ilvl="8" w:tplc="04090005" w:tentative="1">
+      <w:start w:val="1"/>
+      <w:numFmt w:val="bullet"/>
+      <w:lvlText w:val=""/>
+      <w:lvlJc w:val="left"/>
+      <w:pPr>
+        <w:ind w:left="6840" w:hanging="360"/>
+      </w:pPr>
+      <w:rPr>
+        <w:rFonts w:ascii="Wingdings" w:hAnsi="Wingdings" w:hint="default"/>
+      </w:rPr>
+    </w:lvl>
+  </w:abstractNum>
+  <w:abstractNum w:abstractNumId="1" w15:restartNumberingAfterBreak="0">
     <w:nsid w:val="2F436C50"/>
     <w:multiLevelType w:val="hybridMultilevel"/>
     <w:tmpl w:val="F97CD028"/>
@@ -2078,7 +2823,7 @@
       </w:rPr>
     </w:lvl>
   </w:abstractNum>
-  <w:abstractNum w:abstractNumId="1" w15:restartNumberingAfterBreak="0">
+  <w:abstractNum w:abstractNumId="2" w15:restartNumberingAfterBreak="0">
     <w:nsid w:val="426C62B2"/>
     <w:multiLevelType w:val="hybridMultilevel"/>
     <w:tmpl w:val="691278A6"/>
@@ -2088,7 +2833,7 @@
       <w:lvlText w:val=""/>
       <w:lvlJc w:val="left"/>
       <w:pPr>
-        <w:ind w:left="720" w:hanging="360"/>
+        <w:ind w:left="1080" w:hanging="360"/>
       </w:pPr>
       <w:rPr>
         <w:rFonts w:ascii="Symbol" w:hAnsi="Symbol" w:hint="default"/>
@@ -2100,7 +2845,7 @@
       <w:lvlText w:val="o"/>
       <w:lvlJc w:val="left"/>
       <w:pPr>
-        <w:ind w:left="1440" w:hanging="360"/>
+        <w:ind w:left="1800" w:hanging="360"/>
       </w:pPr>
       <w:rPr>
         <w:rFonts w:ascii="Courier New" w:hAnsi="Courier New" w:cs="Courier New" w:hint="default"/>
@@ -2112,7 +2857,7 @@
       <w:lvlText w:val=""/>
       <w:lvlJc w:val="left"/>
       <w:pPr>
-        <w:ind w:left="2160" w:hanging="360"/>
+        <w:ind w:left="2520" w:hanging="360"/>
       </w:pPr>
       <w:rPr>
         <w:rFonts w:ascii="Wingdings" w:hAnsi="Wingdings" w:hint="default"/>
@@ -2124,7 +2869,7 @@
       <w:lvlText w:val=""/>
       <w:lvlJc w:val="left"/>
       <w:pPr>
-        <w:ind w:left="2880" w:hanging="360"/>
+        <w:ind w:left="3240" w:hanging="360"/>
       </w:pPr>
       <w:rPr>
         <w:rFonts w:ascii="Symbol" w:hAnsi="Symbol" w:hint="default"/>
@@ -2136,7 +2881,7 @@
       <w:lvlText w:val="o"/>
       <w:lvlJc w:val="left"/>
       <w:pPr>
-        <w:ind w:left="3600" w:hanging="360"/>
+        <w:ind w:left="3960" w:hanging="360"/>
       </w:pPr>
       <w:rPr>
         <w:rFonts w:ascii="Courier New" w:hAnsi="Courier New" w:cs="Courier New" w:hint="default"/>
@@ -2148,7 +2893,7 @@
       <w:lvlText w:val=""/>
       <w:lvlJc w:val="left"/>
       <w:pPr>
-        <w:ind w:left="4320" w:hanging="360"/>
+        <w:ind w:left="4680" w:hanging="360"/>
       </w:pPr>
       <w:rPr>
         <w:rFonts w:ascii="Wingdings" w:hAnsi="Wingdings" w:hint="default"/>
@@ -2160,7 +2905,7 @@
       <w:lvlText w:val=""/>
       <w:lvlJc w:val="left"/>
       <w:pPr>
-        <w:ind w:left="5040" w:hanging="360"/>
+        <w:ind w:left="5400" w:hanging="360"/>
       </w:pPr>
       <w:rPr>
         <w:rFonts w:ascii="Symbol" w:hAnsi="Symbol" w:hint="default"/>
@@ -2172,7 +2917,7 @@
       <w:lvlText w:val="o"/>
       <w:lvlJc w:val="left"/>
       <w:pPr>
-        <w:ind w:left="5760" w:hanging="360"/>
+        <w:ind w:left="6120" w:hanging="360"/>
       </w:pPr>
       <w:rPr>
         <w:rFonts w:ascii="Courier New" w:hAnsi="Courier New" w:cs="Courier New" w:hint="default"/>
@@ -2184,37 +2929,153 @@
       <w:lvlText w:val=""/>
       <w:lvlJc w:val="left"/>
       <w:pPr>
-        <w:ind w:left="6480" w:hanging="360"/>
+        <w:ind w:left="6840" w:hanging="360"/>
       </w:pPr>
       <w:rPr>
         <w:rFonts w:ascii="Wingdings" w:hAnsi="Wingdings" w:hint="default"/>
       </w:rPr>
     </w:lvl>
   </w:abstractNum>
-  <w:abstractNum w:abstractNumId="2" w15:restartNumberingAfterBreak="0">
-    <w:nsid w:val="71577621"/>
+  <w:abstractNum w:abstractNumId="3" w15:restartNumberingAfterBreak="0">
+    <w:nsid w:val="4C576DF3"/>
     <w:multiLevelType w:val="hybridMultilevel"/>
-    <w:tmpl w:val="88F47506"/>
+    <w:tmpl w:val="3A484244"/>
     <w:lvl w:ilvl="0" w:tplc="04090001">
       <w:start w:val="1"/>
       <w:numFmt w:val="bullet"/>
       <w:lvlText w:val=""/>
       <w:lvlJc w:val="left"/>
       <w:pPr>
-        <w:ind w:left="720" w:hanging="360"/>
+        <w:ind w:left="1080" w:hanging="360"/>
       </w:pPr>
       <w:rPr>
         <w:rFonts w:ascii="Symbol" w:hAnsi="Symbol" w:hint="default"/>
       </w:rPr>
     </w:lvl>
-    <w:lvl w:ilvl="1" w:tplc="04090019" w:tentative="1">
-      <w:start w:val="1"/>
-      <w:numFmt w:val="lowerLetter"/>
-      <w:lvlText w:val="%2."/>
-      <w:lvlJc w:val="left"/>
-      <w:pPr>
-        <w:ind w:left="1440" w:hanging="360"/>
-      </w:pPr>
+    <w:lvl w:ilvl="1" w:tplc="04090003">
+      <w:start w:val="1"/>
+      <w:numFmt w:val="bullet"/>
+      <w:lvlText w:val="o"/>
+      <w:lvlJc w:val="left"/>
+      <w:pPr>
+        <w:ind w:left="1800" w:hanging="360"/>
+      </w:pPr>
+      <w:rPr>
+        <w:rFonts w:ascii="Courier New" w:hAnsi="Courier New" w:cs="Courier New" w:hint="default"/>
+      </w:rPr>
+    </w:lvl>
+    <w:lvl w:ilvl="2" w:tplc="04090005" w:tentative="1">
+      <w:start w:val="1"/>
+      <w:numFmt w:val="bullet"/>
+      <w:lvlText w:val=""/>
+      <w:lvlJc w:val="left"/>
+      <w:pPr>
+        <w:ind w:left="2520" w:hanging="360"/>
+      </w:pPr>
+      <w:rPr>
+        <w:rFonts w:ascii="Wingdings" w:hAnsi="Wingdings" w:hint="default"/>
+      </w:rPr>
+    </w:lvl>
+    <w:lvl w:ilvl="3" w:tplc="04090001" w:tentative="1">
+      <w:start w:val="1"/>
+      <w:numFmt w:val="bullet"/>
+      <w:lvlText w:val=""/>
+      <w:lvlJc w:val="left"/>
+      <w:pPr>
+        <w:ind w:left="3240" w:hanging="360"/>
+      </w:pPr>
+      <w:rPr>
+        <w:rFonts w:ascii="Symbol" w:hAnsi="Symbol" w:hint="default"/>
+      </w:rPr>
+    </w:lvl>
+    <w:lvl w:ilvl="4" w:tplc="04090003" w:tentative="1">
+      <w:start w:val="1"/>
+      <w:numFmt w:val="bullet"/>
+      <w:lvlText w:val="o"/>
+      <w:lvlJc w:val="left"/>
+      <w:pPr>
+        <w:ind w:left="3960" w:hanging="360"/>
+      </w:pPr>
+      <w:rPr>
+        <w:rFonts w:ascii="Courier New" w:hAnsi="Courier New" w:cs="Courier New" w:hint="default"/>
+      </w:rPr>
+    </w:lvl>
+    <w:lvl w:ilvl="5" w:tplc="04090005" w:tentative="1">
+      <w:start w:val="1"/>
+      <w:numFmt w:val="bullet"/>
+      <w:lvlText w:val=""/>
+      <w:lvlJc w:val="left"/>
+      <w:pPr>
+        <w:ind w:left="4680" w:hanging="360"/>
+      </w:pPr>
+      <w:rPr>
+        <w:rFonts w:ascii="Wingdings" w:hAnsi="Wingdings" w:hint="default"/>
+      </w:rPr>
+    </w:lvl>
+    <w:lvl w:ilvl="6" w:tplc="04090001" w:tentative="1">
+      <w:start w:val="1"/>
+      <w:numFmt w:val="bullet"/>
+      <w:lvlText w:val=""/>
+      <w:lvlJc w:val="left"/>
+      <w:pPr>
+        <w:ind w:left="5400" w:hanging="360"/>
+      </w:pPr>
+      <w:rPr>
+        <w:rFonts w:ascii="Symbol" w:hAnsi="Symbol" w:hint="default"/>
+      </w:rPr>
+    </w:lvl>
+    <w:lvl w:ilvl="7" w:tplc="04090003" w:tentative="1">
+      <w:start w:val="1"/>
+      <w:numFmt w:val="bullet"/>
+      <w:lvlText w:val="o"/>
+      <w:lvlJc w:val="left"/>
+      <w:pPr>
+        <w:ind w:left="6120" w:hanging="360"/>
+      </w:pPr>
+      <w:rPr>
+        <w:rFonts w:ascii="Courier New" w:hAnsi="Courier New" w:cs="Courier New" w:hint="default"/>
+      </w:rPr>
+    </w:lvl>
+    <w:lvl w:ilvl="8" w:tplc="04090005" w:tentative="1">
+      <w:start w:val="1"/>
+      <w:numFmt w:val="bullet"/>
+      <w:lvlText w:val=""/>
+      <w:lvlJc w:val="left"/>
+      <w:pPr>
+        <w:ind w:left="6840" w:hanging="360"/>
+      </w:pPr>
+      <w:rPr>
+        <w:rFonts w:ascii="Wingdings" w:hAnsi="Wingdings" w:hint="default"/>
+      </w:rPr>
+    </w:lvl>
+  </w:abstractNum>
+  <w:abstractNum w:abstractNumId="4" w15:restartNumberingAfterBreak="0">
+    <w:nsid w:val="71577621"/>
+    <w:multiLevelType w:val="hybridMultilevel"/>
+    <w:tmpl w:val="B030B204"/>
+    <w:lvl w:ilvl="0" w:tplc="0409000F">
+      <w:start w:val="1"/>
+      <w:numFmt w:val="decimal"/>
+      <w:lvlText w:val="%1."/>
+      <w:lvlJc w:val="left"/>
+      <w:pPr>
+        <w:ind w:left="720" w:hanging="360"/>
+      </w:pPr>
+      <w:rPr>
+        <w:rFonts w:hint="default"/>
+      </w:rPr>
+    </w:lvl>
+    <w:lvl w:ilvl="1" w:tplc="04090001">
+      <w:start w:val="1"/>
+      <w:numFmt w:val="bullet"/>
+      <w:lvlText w:val=""/>
+      <w:lvlJc w:val="left"/>
+      <w:pPr>
+        <w:ind w:left="1080" w:hanging="360"/>
+      </w:pPr>
+      <w:rPr>
+        <w:rFonts w:ascii="Symbol" w:hAnsi="Symbol" w:hint="default"/>
+      </w:rPr>
     </w:lvl>
     <w:lvl w:ilvl="2" w:tplc="0409001B" w:tentative="1">
       <w:start w:val="1"/>
@@ -2281,13 +3142,19 @@
     </w:lvl>
   </w:abstractNum>
   <w:num w:numId="1">
-    <w:abstractNumId w:val="0"/>
+    <w:abstractNumId w:val="1"/>
   </w:num>
   <w:num w:numId="2">
-    <w:abstractNumId w:val="1"/>
+    <w:abstractNumId w:val="2"/>
   </w:num>
   <w:num w:numId="3">
-    <w:abstractNumId w:val="2"/>
+    <w:abstractNumId w:val="4"/>
+  </w:num>
+  <w:num w:numId="4">
+    <w:abstractNumId w:val="3"/>
+  </w:num>
+  <w:num w:numId="5">
+    <w:abstractNumId w:val="0"/>
   </w:num>
 </w:numbering>
 </file>
@@ -2668,17 +3535,15 @@
     <w:lsdException w:name="List Table 7 Colorful Accent 6" w:uiPriority="52"/>
     <w:lsdException w:name="Mention" w:semiHidden="1" w:unhideWhenUsed="1"/>
     <w:lsdException w:name="Smart Hyperlink" w:semiHidden="1" w:unhideWhenUsed="1"/>
-    <w:lsdException w:name="Hashtag" w:semiHidden="1" w:unhideWhenUsed="1"/>
-    <w:lsdException w:name="Unresolved Mention" w:semiHidden="1" w:unhideWhenUsed="1"/>
-    <w:lsdException w:name="Smart Link" w:semiHidden="1" w:unhideWhenUsed="1"/>
   </w:latentStyles>
   <w:style w:type="paragraph" w:default="1" w:styleId="Normal">
     <w:name w:val="Normal"/>
     <w:qFormat/>
+    <w:rsid w:val="00B14C03"/>
     <w:rPr>
-      <w:color w:val="000000"/>
       <w:sz w:val="24"/>
-      <w:lang w:eastAsia="en-US"/>
+      <w:szCs w:val="24"/>
+      <w:lang w:eastAsia="zh-CN"/>
     </w:rPr>
   </w:style>
   <w:style w:type="character" w:default="1" w:styleId="DefaultParagraphFont">
@@ -2718,8 +3583,10 @@
     <w:rsid w:val="00E44AE8"/>
     <w:rPr>
       <w:rFonts w:ascii="Lucida Grande" w:hAnsi="Lucida Grande" w:cs="Lucida Grande"/>
+      <w:color w:val="000000"/>
       <w:sz w:val="18"/>
       <w:szCs w:val="18"/>
+      <w:lang w:eastAsia="en-US"/>
     </w:rPr>
   </w:style>
   <w:style w:type="character" w:customStyle="1" w:styleId="BalloonTextChar">
@@ -2747,6 +3614,16 @@
       <w:ind w:left="720"/>
       <w:contextualSpacing/>
     </w:pPr>
+    <w:rPr>
+      <w:color w:val="000000"/>
+      <w:szCs w:val="20"/>
+      <w:lang w:eastAsia="en-US"/>
+    </w:rPr>
+  </w:style>
+  <w:style w:type="character" w:customStyle="1" w:styleId="e24kjd">
+    <w:name w:val="e24kjd"/>
+    <w:basedOn w:val="DefaultParagraphFont"/>
+    <w:rsid w:val="00B14C03"/>
   </w:style>
 </w:styles>
 </file>

</xml_diff>